<commit_message>
ÐвValidate now working fine.
</commit_message>
<xml_diff>
--- a/lab1-25.07.19/docs/веб-прог_лаб1_отчёт.docx
+++ b/lab1-25.07.19/docs/веб-прог_лаб1_отчёт.docx
@@ -775,18 +775,18 @@
           <w:szCs w:val="24"/>
           <w:lang w:eastAsia="ru-RU"/>
         </w:rPr>
-        <w:t xml:space="preserve">HTML-страница должна иметь "шапку", содержащую ФИО студента, номер группы и </w:t>
+        <w:t>HTML-страница должна иметь "шапку", содержащую ФИ</w:t>
       </w:r>
-      <w:proofErr w:type="spellStart"/>
       <w:r>
         <w:rPr>
           <w:rFonts w:ascii="Helvetica" w:eastAsia="Times New Roman" w:hAnsi="Helvetica" w:cs="Helvetica"/>
           <w:szCs w:val="24"/>
           <w:lang w:eastAsia="ru-RU"/>
         </w:rPr>
-        <w:t>новер</w:t>
+        <w:t>О студента, номер группы и номер</w:t>
       </w:r>
-      <w:proofErr w:type="spellEnd"/>
+      <w:bookmarkStart w:id="0" w:name="_GoBack"/>
+      <w:bookmarkEnd w:id="0"/>
       <w:r>
         <w:rPr>
           <w:rFonts w:ascii="Helvetica" w:eastAsia="Times New Roman" w:hAnsi="Helvetica" w:cs="Helvetica"/>
@@ -849,7 +849,6 @@
           <w:lang w:eastAsia="ru-RU"/>
         </w:rPr>
       </w:pPr>
-      <w:bookmarkStart w:id="0" w:name="_GoBack"/>
       <w:r>
         <w:rPr>
           <w:rFonts w:ascii="Helvetica" w:eastAsia="Times New Roman" w:hAnsi="Helvetica" w:cs="Helvetica"/>
@@ -913,7 +912,6 @@
           </wp:anchor>
         </w:drawing>
       </w:r>
-      <w:bookmarkEnd w:id="0"/>
       <w:r>
         <w:rPr>
           <w:rFonts w:ascii="Helvetica" w:eastAsia="Times New Roman" w:hAnsi="Helvetica" w:cs="Helvetica"/>
@@ -6332,7 +6330,7 @@
 </file>
 
 <file path=customXml/itemProps1.xml><?xml version="1.0" encoding="utf-8"?>
-<ds:datastoreItem xmlns:ds="http://schemas.openxmlformats.org/officeDocument/2006/customXml" ds:itemID="{DD9A0867-7218-4A93-AF10-0BB6B0655997}">
+<ds:datastoreItem xmlns:ds="http://schemas.openxmlformats.org/officeDocument/2006/customXml" ds:itemID="{31374B7B-1276-4ABA-92BB-E8D022004FD7}">
   <ds:schemaRefs>
     <ds:schemaRef ds:uri="http://schemas.openxmlformats.org/officeDocument/2006/bibliography"/>
   </ds:schemaRefs>

</xml_diff>